<commit_message>
papildytas aprašymas ir pridėtas rezultato tekstas
</commit_message>
<xml_diff>
--- a/OTT_DGTfm-15_KD_EUSCILA_TTATUL.docx
+++ b/OTT_DGTfm-15_KD_EUSCILA_TTATUL.docx
@@ -191,8 +191,6 @@
       <w:pPr>
         <w:jc w:val="center"/>
       </w:pPr>
-      <w:bookmarkStart w:id="0" w:name="_GoBack"/>
-      <w:bookmarkEnd w:id="0"/>
     </w:p>
     <w:p>
       <w:pPr>
@@ -445,7 +443,7 @@
           <w:r>
             <w:fldChar w:fldCharType="separate"/>
           </w:r>
-          <w:hyperlink w:anchor="_Toc468388196" w:history="1">
+          <w:hyperlink w:anchor="_Toc468567907" w:history="1">
             <w:r>
               <w:rPr>
                 <w:rStyle w:val="Hyperlink"/>
@@ -473,7 +471,7 @@
                 <w:noProof/>
                 <w:webHidden/>
               </w:rPr>
-              <w:instrText xml:space="preserve"> PAGEREF _Toc468388196 \h </w:instrText>
+              <w:instrText xml:space="preserve"> PAGEREF _Toc468567907 \h </w:instrText>
             </w:r>
             <w:r>
               <w:rPr>
@@ -518,7 +516,7 @@
               <w:lang w:eastAsia="lt-LT"/>
             </w:rPr>
           </w:pPr>
-          <w:hyperlink w:anchor="_Toc468388197" w:history="1">
+          <w:hyperlink w:anchor="_Toc468567908" w:history="1">
             <w:r>
               <w:rPr>
                 <w:rStyle w:val="Hyperlink"/>
@@ -546,7 +544,7 @@
                 <w:noProof/>
                 <w:webHidden/>
               </w:rPr>
-              <w:instrText xml:space="preserve"> PAGEREF _Toc468388197 \h </w:instrText>
+              <w:instrText xml:space="preserve"> PAGEREF _Toc468567908 \h </w:instrText>
             </w:r>
             <w:r>
               <w:rPr>
@@ -591,7 +589,7 @@
               <w:lang w:eastAsia="lt-LT"/>
             </w:rPr>
           </w:pPr>
-          <w:hyperlink w:anchor="_Toc468388198" w:history="1">
+          <w:hyperlink w:anchor="_Toc468567909" w:history="1">
             <w:r>
               <w:rPr>
                 <w:rStyle w:val="Hyperlink"/>
@@ -619,7 +617,7 @@
                 <w:noProof/>
                 <w:webHidden/>
               </w:rPr>
-              <w:instrText xml:space="preserve"> PAGEREF _Toc468388198 \h </w:instrText>
+              <w:instrText xml:space="preserve"> PAGEREF _Toc468567909 \h </w:instrText>
             </w:r>
             <w:r>
               <w:rPr>
@@ -664,7 +662,7 @@
               <w:lang w:eastAsia="lt-LT"/>
             </w:rPr>
           </w:pPr>
-          <w:hyperlink w:anchor="_Toc468388199" w:history="1">
+          <w:hyperlink w:anchor="_Toc468567910" w:history="1">
             <w:r>
               <w:rPr>
                 <w:rStyle w:val="Hyperlink"/>
@@ -692,7 +690,7 @@
                 <w:noProof/>
                 <w:webHidden/>
               </w:rPr>
-              <w:instrText xml:space="preserve"> PAGEREF _Toc468388199 \h </w:instrText>
+              <w:instrText xml:space="preserve"> PAGEREF _Toc468567910 \h </w:instrText>
             </w:r>
             <w:r>
               <w:rPr>
@@ -737,7 +735,7 @@
               <w:lang w:eastAsia="lt-LT"/>
             </w:rPr>
           </w:pPr>
-          <w:hyperlink w:anchor="_Toc468388200" w:history="1">
+          <w:hyperlink w:anchor="_Toc468567911" w:history="1">
             <w:r>
               <w:rPr>
                 <w:rStyle w:val="Hyperlink"/>
@@ -765,7 +763,7 @@
                 <w:noProof/>
                 <w:webHidden/>
               </w:rPr>
-              <w:instrText xml:space="preserve"> PAGEREF _Toc468388200 \h </w:instrText>
+              <w:instrText xml:space="preserve"> PAGEREF _Toc468567911 \h </w:instrText>
             </w:r>
             <w:r>
               <w:rPr>
@@ -785,7 +783,7 @@
                 <w:noProof/>
                 <w:webHidden/>
               </w:rPr>
-              <w:t>11</w:t>
+              <w:t>13</w:t>
             </w:r>
             <w:r>
               <w:rPr>
@@ -810,7 +808,7 @@
               <w:lang w:eastAsia="lt-LT"/>
             </w:rPr>
           </w:pPr>
-          <w:hyperlink w:anchor="_Toc468388201" w:history="1">
+          <w:hyperlink w:anchor="_Toc468567912" w:history="1">
             <w:r>
               <w:rPr>
                 <w:rStyle w:val="Hyperlink"/>
@@ -838,7 +836,7 @@
                 <w:noProof/>
                 <w:webHidden/>
               </w:rPr>
-              <w:instrText xml:space="preserve"> PAGEREF _Toc468388201 \h </w:instrText>
+              <w:instrText xml:space="preserve"> PAGEREF _Toc468567912 \h </w:instrText>
             </w:r>
             <w:r>
               <w:rPr>
@@ -858,7 +856,7 @@
                 <w:noProof/>
                 <w:webHidden/>
               </w:rPr>
-              <w:t>12</w:t>
+              <w:t>14</w:t>
             </w:r>
             <w:r>
               <w:rPr>
@@ -901,12 +899,12 @@
       <w:pPr>
         <w:pStyle w:val="Heading1"/>
       </w:pPr>
-      <w:bookmarkStart w:id="1" w:name="_Toc468388196"/>
+      <w:bookmarkStart w:id="0" w:name="_Toc468567907"/>
       <w:r>
         <w:lastRenderedPageBreak/>
         <w:t>Įvadas</w:t>
       </w:r>
-      <w:bookmarkEnd w:id="1"/>
+      <w:bookmarkEnd w:id="0"/>
     </w:p>
     <w:p>
       <w:r>
@@ -941,7 +939,7 @@
           <w:szCs w:val="24"/>
         </w:rPr>
       </w:pPr>
-      <w:bookmarkStart w:id="2" w:name="_Toc468388197"/>
+      <w:bookmarkStart w:id="1" w:name="_Toc468567908"/>
       <w:proofErr w:type="spellStart"/>
       <w:r>
         <w:t>Djikstra</w:t>
@@ -950,7 +948,7 @@
       <w:r>
         <w:t xml:space="preserve"> algoritmas</w:t>
       </w:r>
-      <w:bookmarkEnd w:id="2"/>
+      <w:bookmarkEnd w:id="1"/>
     </w:p>
     <w:p>
       <w:pPr>
@@ -1173,6 +1171,9 @@
         <w:t>1</w:t>
       </w:r>
       <w:r>
+        <w:rPr>
+          <w:noProof/>
+        </w:rPr>
         <w:fldChar w:fldCharType="end"/>
       </w:r>
       <w:proofErr w:type="spellStart"/>
@@ -2168,12 +2169,12 @@
       <w:pPr>
         <w:pStyle w:val="Heading1"/>
       </w:pPr>
-      <w:bookmarkStart w:id="3" w:name="_Toc468388198"/>
+      <w:bookmarkStart w:id="2" w:name="_Toc468567909"/>
       <w:r>
         <w:lastRenderedPageBreak/>
         <w:t>Praktinė dalis</w:t>
       </w:r>
-      <w:bookmarkEnd w:id="3"/>
+      <w:bookmarkEnd w:id="2"/>
     </w:p>
     <w:p>
       <w:r>
@@ -3721,51 +3722,872 @@
       <w:pPr>
         <w:pStyle w:val="Heading1"/>
       </w:pPr>
-      <w:bookmarkStart w:id="4" w:name="_Toc468388199"/>
+      <w:bookmarkStart w:id="3" w:name="_Toc468567910"/>
       <w:r>
         <w:lastRenderedPageBreak/>
         <w:t>Rezultatai</w:t>
       </w:r>
+      <w:bookmarkEnd w:id="3"/>
+    </w:p>
+    <w:p>
+      <w:r>
+        <w:rPr>
+          <w:noProof/>
+          <w:lang w:eastAsia="lt-LT"/>
+        </w:rPr>
+        <w:drawing>
+          <wp:anchor distT="0" distB="0" distL="114300" distR="114300" simplePos="0" relativeHeight="251661312" behindDoc="0" locked="0" layoutInCell="1" allowOverlap="1" wp14:anchorId="222FF344" wp14:editId="24944DA6">
+            <wp:simplePos x="0" y="0"/>
+            <wp:positionH relativeFrom="column">
+              <wp:posOffset>-15240</wp:posOffset>
+            </wp:positionH>
+            <wp:positionV relativeFrom="paragraph">
+              <wp:posOffset>954405</wp:posOffset>
+            </wp:positionV>
+            <wp:extent cx="6172200" cy="4632960"/>
+            <wp:effectExtent l="0" t="0" r="0" b="0"/>
+            <wp:wrapTopAndBottom/>
+            <wp:docPr id="3" name="Picture 3"/>
+            <wp:cNvGraphicFramePr>
+              <a:graphicFrameLocks xmlns:a="http://schemas.openxmlformats.org/drawingml/2006/main" noChangeAspect="1"/>
+            </wp:cNvGraphicFramePr>
+            <a:graphic xmlns:a="http://schemas.openxmlformats.org/drawingml/2006/main">
+              <a:graphicData uri="http://schemas.openxmlformats.org/drawingml/2006/picture">
+                <pic:pic xmlns:pic="http://schemas.openxmlformats.org/drawingml/2006/picture">
+                  <pic:nvPicPr>
+                    <pic:cNvPr id="0" name=""/>
+                    <pic:cNvPicPr/>
+                  </pic:nvPicPr>
+                  <pic:blipFill>
+                    <a:blip r:embed="rId18">
+                      <a:extLst>
+                        <a:ext uri="{28A0092B-C50C-407E-A947-70E740481C1C}">
+                          <a14:useLocalDpi xmlns:a14="http://schemas.microsoft.com/office/drawing/2010/main" val="0"/>
+                        </a:ext>
+                      </a:extLst>
+                    </a:blip>
+                    <a:stretch>
+                      <a:fillRect/>
+                    </a:stretch>
+                  </pic:blipFill>
+                  <pic:spPr>
+                    <a:xfrm>
+                      <a:off x="0" y="0"/>
+                      <a:ext cx="6172200" cy="4632960"/>
+                    </a:xfrm>
+                    <a:prstGeom prst="rect">
+                      <a:avLst/>
+                    </a:prstGeom>
+                  </pic:spPr>
+                </pic:pic>
+              </a:graphicData>
+            </a:graphic>
+            <wp14:sizeRelH relativeFrom="page">
+              <wp14:pctWidth>0</wp14:pctWidth>
+            </wp14:sizeRelH>
+            <wp14:sizeRelV relativeFrom="page">
+              <wp14:pctHeight>0</wp14:pctHeight>
+            </wp14:sizeRelV>
+          </wp:anchor>
+        </w:drawing>
+      </w:r>
+      <w:r>
+        <w:t>Programa buvo realizuota pana</w:t>
+      </w:r>
+      <w:r>
+        <w:t xml:space="preserve">udojant JAVA programavimo kalbą. Grafinė vartotojo sąsaja buvo sukurta panaudojant </w:t>
+      </w:r>
+      <w:proofErr w:type="spellStart"/>
+      <w:r>
+        <w:t>libGDX</w:t>
+      </w:r>
+      <w:proofErr w:type="spellEnd"/>
+      <w:r>
+        <w:t xml:space="preserve"> JAVA žaidimų programavimo karkasą. Taip pat buvo naudotas </w:t>
+      </w:r>
+      <w:proofErr w:type="spellStart"/>
+      <w:r>
+        <w:t>Maven</w:t>
+      </w:r>
+      <w:proofErr w:type="spellEnd"/>
+      <w:r>
+        <w:t xml:space="preserve"> projektų valdymo ir </w:t>
+      </w:r>
+      <w:proofErr w:type="spellStart"/>
+      <w:r>
+        <w:t>Git</w:t>
+      </w:r>
+      <w:proofErr w:type="spellEnd"/>
+      <w:r>
+        <w:t xml:space="preserve"> kodo </w:t>
+      </w:r>
+      <w:proofErr w:type="spellStart"/>
+      <w:r>
+        <w:t>versijavmo</w:t>
+      </w:r>
+      <w:proofErr w:type="spellEnd"/>
+      <w:r>
+        <w:t xml:space="preserve"> įrankiai.</w:t>
+      </w:r>
+    </w:p>
+    <w:p>
+      <w:r>
+        <w:rPr>
+          <w:noProof/>
+          <w:lang w:eastAsia="lt-LT"/>
+        </w:rPr>
+        <mc:AlternateContent>
+          <mc:Choice Requires="wps">
+            <w:drawing>
+              <wp:anchor distT="0" distB="0" distL="114300" distR="114300" simplePos="0" relativeHeight="251663360" behindDoc="0" locked="0" layoutInCell="1" allowOverlap="1" wp14:anchorId="7AF7DB48" wp14:editId="11A464FA">
+                <wp:simplePos x="0" y="0"/>
+                <wp:positionH relativeFrom="column">
+                  <wp:posOffset>-15240</wp:posOffset>
+                </wp:positionH>
+                <wp:positionV relativeFrom="paragraph">
+                  <wp:posOffset>4742180</wp:posOffset>
+                </wp:positionV>
+                <wp:extent cx="6172200" cy="635"/>
+                <wp:effectExtent l="0" t="0" r="0" b="1905"/>
+                <wp:wrapNone/>
+                <wp:docPr id="5" name="Text Box 5"/>
+                <wp:cNvGraphicFramePr/>
+                <a:graphic xmlns:a="http://schemas.openxmlformats.org/drawingml/2006/main">
+                  <a:graphicData uri="http://schemas.microsoft.com/office/word/2010/wordprocessingShape">
+                    <wps:wsp>
+                      <wps:cNvSpPr txBox="1"/>
+                      <wps:spPr>
+                        <a:xfrm>
+                          <a:off x="0" y="0"/>
+                          <a:ext cx="6172200" cy="635"/>
+                        </a:xfrm>
+                        <a:prstGeom prst="rect">
+                          <a:avLst/>
+                        </a:prstGeom>
+                        <a:solidFill>
+                          <a:prstClr val="white"/>
+                        </a:solidFill>
+                        <a:ln>
+                          <a:noFill/>
+                        </a:ln>
+                        <a:effectLst/>
+                      </wps:spPr>
+                      <wps:txbx>
+                        <w:txbxContent>
+                          <w:p>
+                            <w:pPr>
+                              <w:pStyle w:val="Caption"/>
+                              <w:ind w:firstLine="0"/>
+                              <w:rPr>
+                                <w:noProof/>
+                                <w:sz w:val="24"/>
+                                <w:szCs w:val="24"/>
+                              </w:rPr>
+                            </w:pPr>
+                            <w:r>
+                              <w:fldChar w:fldCharType="begin"/>
+                            </w:r>
+                            <w:r>
+                              <w:instrText xml:space="preserve"> SEQ Figūra \* ARABIC </w:instrText>
+                            </w:r>
+                            <w:r>
+                              <w:fldChar w:fldCharType="separate"/>
+                            </w:r>
+                            <w:r>
+                              <w:rPr>
+                                <w:noProof/>
+                              </w:rPr>
+                              <w:t>3</w:t>
+                            </w:r>
+                            <w:r>
+                              <w:rPr>
+                                <w:noProof/>
+                              </w:rPr>
+                              <w:fldChar w:fldCharType="end"/>
+                            </w:r>
+                            <w:proofErr w:type="spellStart"/>
+                            <w:r>
+                              <w:t>pav</w:t>
+                            </w:r>
+                            <w:proofErr w:type="spellEnd"/>
+                            <w:r>
+                              <w:t>. Programos langas</w:t>
+                            </w:r>
+                          </w:p>
+                        </w:txbxContent>
+                      </wps:txbx>
+                      <wps:bodyPr rot="0" spcFirstLastPara="0" vertOverflow="overflow" horzOverflow="overflow" vert="horz" wrap="square" lIns="0" tIns="0" rIns="0" bIns="0" numCol="1" spcCol="0" rtlCol="0" fromWordArt="0" anchor="t" anchorCtr="0" forceAA="0" compatLnSpc="1">
+                        <a:prstTxWarp prst="textNoShape">
+                          <a:avLst/>
+                        </a:prstTxWarp>
+                        <a:spAutoFit/>
+                      </wps:bodyPr>
+                    </wps:wsp>
+                  </a:graphicData>
+                </a:graphic>
+              </wp:anchor>
+            </w:drawing>
+          </mc:Choice>
+          <mc:Fallback>
+            <w:pict>
+              <v:shape id="Text Box 5" o:spid="_x0000_s1027" type="#_x0000_t202" style="position:absolute;left:0;text-align:left;margin-left:-1.2pt;margin-top:373.4pt;width:486pt;height:.05pt;z-index:251663360;visibility:visible;mso-wrap-style:square;mso-wrap-distance-left:9pt;mso-wrap-distance-top:0;mso-wrap-distance-right:9pt;mso-wrap-distance-bottom:0;mso-position-horizontal:absolute;mso-position-horizontal-relative:text;mso-position-vertical:absolute;mso-position-vertical-relative:text;v-text-anchor:top" o:gfxdata="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" stroked="f">
+                <v:textbox style="mso-fit-shape-to-text:t" inset="0,0,0,0">
+                  <w:txbxContent>
+                    <w:p>
+                      <w:pPr>
+                        <w:pStyle w:val="Caption"/>
+                        <w:ind w:firstLine="0"/>
+                        <w:rPr>
+                          <w:noProof/>
+                          <w:sz w:val="24"/>
+                          <w:szCs w:val="24"/>
+                        </w:rPr>
+                      </w:pPr>
+                      <w:fldSimple w:instr=" SEQ Figūra \* ARABIC ">
+                        <w:r>
+                          <w:rPr>
+                            <w:noProof/>
+                          </w:rPr>
+                          <w:t>3</w:t>
+                        </w:r>
+                      </w:fldSimple>
+                      <w:proofErr w:type="spellStart"/>
+                      <w:r>
+                        <w:t>pav</w:t>
+                      </w:r>
+                      <w:proofErr w:type="spellEnd"/>
+                      <w:r>
+                        <w:t>. Programos langas</w:t>
+                      </w:r>
+                    </w:p>
+                  </w:txbxContent>
+                </v:textbox>
+              </v:shape>
+            </w:pict>
+          </mc:Fallback>
+        </mc:AlternateContent>
+      </w:r>
+    </w:p>
+    <w:p>
+      <w:r>
+        <w:t xml:space="preserve">Programos langas( </w:t>
+      </w:r>
+      <w:proofErr w:type="spellStart"/>
+      <w:r>
+        <w:t>žr</w:t>
+      </w:r>
+      <w:proofErr w:type="spellEnd"/>
+      <w:r>
+        <w:t>. 3pav) susideda iš sekančių dalių:</w:t>
+      </w:r>
+    </w:p>
+    <w:p>
+      <w:pPr>
+        <w:pStyle w:val="ListParagraph"/>
+        <w:numPr>
+          <w:ilvl w:val="0"/>
+          <w:numId w:val="33"/>
+        </w:numPr>
+      </w:pPr>
+      <w:r>
+        <w:t>Mygtukas „</w:t>
+      </w:r>
+      <w:proofErr w:type="spellStart"/>
+      <w:r>
+        <w:t>Paskaiciuoti</w:t>
+      </w:r>
+      <w:proofErr w:type="spellEnd"/>
+      <w:r>
+        <w:t>“ paskaičiuoja pirmo ir antro dviratininko kelią ir atvaizduoja žemėlapyje jų nuveiktą kelią ir rezultatą kas laimėjo.</w:t>
+      </w:r>
+    </w:p>
+    <w:p>
+      <w:pPr>
+        <w:pStyle w:val="ListParagraph"/>
+        <w:numPr>
+          <w:ilvl w:val="0"/>
+          <w:numId w:val="33"/>
+        </w:numPr>
+      </w:pPr>
+      <w:r>
+        <w:t>Mygtukas „</w:t>
+      </w:r>
+      <w:proofErr w:type="spellStart"/>
+      <w:r>
+        <w:t>Isvalyti</w:t>
+      </w:r>
+      <w:proofErr w:type="spellEnd"/>
+      <w:r>
+        <w:t>“ išvalo žemėlapį.</w:t>
+      </w:r>
+    </w:p>
+    <w:p>
+      <w:pPr>
+        <w:pStyle w:val="ListParagraph"/>
+        <w:numPr>
+          <w:ilvl w:val="0"/>
+          <w:numId w:val="33"/>
+        </w:numPr>
+      </w:pPr>
+      <w:r>
+        <w:t>Žemėlapyje atvaizduojami tarpiniai taškai (raudoni apskritimai). Privaloma pasirinkti antro dviratininko pradinį tašką. Tai galima padaryti paspaudus ant vieno iš raudonų apskritimų. Paspaudus apskritimas tampa žalias. Tai reiškia, kad antro dviratininko pradinis taškas yra pasirinktas.</w:t>
+      </w:r>
+    </w:p>
+    <w:p>
+      <w:pPr>
+        <w:pStyle w:val="ListParagraph"/>
+        <w:numPr>
+          <w:ilvl w:val="0"/>
+          <w:numId w:val="33"/>
+        </w:numPr>
+      </w:pPr>
+      <w:r>
+        <w:t>Dešinėje pusėje apačioje yra legenda, kurioje yra nubraižytų linijų paaiškinimai žemėlapyje.</w:t>
+      </w:r>
+    </w:p>
+    <w:p>
+      <w:pPr>
+        <w:pStyle w:val="ListParagraph"/>
+        <w:numPr>
+          <w:ilvl w:val="0"/>
+          <w:numId w:val="33"/>
+        </w:numPr>
+      </w:pPr>
+      <w:r>
+        <w:lastRenderedPageBreak/>
+        <w:t>Išskleidžiamajame sąraše galima pasirinkti kelio atkarpą, kuria norima pridėti ar nuimti papildomas sąlygas atkarpai.</w:t>
+      </w:r>
+    </w:p>
+    <w:p>
+      <w:pPr>
+        <w:pStyle w:val="ListParagraph"/>
+        <w:numPr>
+          <w:ilvl w:val="0"/>
+          <w:numId w:val="33"/>
+        </w:numPr>
+      </w:pPr>
+      <w:r>
+        <w:t>Papildomos sąlygos atkarpai yra atvaizduojamos dešinėje pusėje. Galimos reikšmės yra: RAINY, SNOWY, WINDY, HIGHTEMP, OFFROAD, MOUNTAINOUS ir HIGHTRAFFIC.</w:t>
+      </w:r>
+      <w:r>
+        <w:t xml:space="preserve"> Norint pridėti ar nuimti sąlyga reikia tiesiog paspausti ant langelio (</w:t>
+      </w:r>
+      <w:proofErr w:type="spellStart"/>
+      <w:r>
+        <w:t>angl</w:t>
+      </w:r>
+      <w:proofErr w:type="spellEnd"/>
+      <w:r>
+        <w:t xml:space="preserve">. </w:t>
+      </w:r>
+      <w:proofErr w:type="spellStart"/>
+      <w:r>
+        <w:t>checkbox</w:t>
+      </w:r>
+      <w:proofErr w:type="spellEnd"/>
+      <w:r>
+        <w:t>) šalia sąlygų pavadinimo.</w:t>
+      </w:r>
+    </w:p>
+    <w:p>
+      <w:pPr>
+        <w:pStyle w:val="ListParagraph"/>
+        <w:numPr>
+          <w:ilvl w:val="0"/>
+          <w:numId w:val="33"/>
+        </w:numPr>
+      </w:pPr>
+      <w:r>
+        <w:rPr>
+          <w:noProof/>
+          <w:lang w:eastAsia="lt-LT"/>
+        </w:rPr>
+        <mc:AlternateContent>
+          <mc:Choice Requires="wps">
+            <w:drawing>
+              <wp:anchor distT="0" distB="0" distL="114300" distR="114300" simplePos="0" relativeHeight="251666432" behindDoc="0" locked="0" layoutInCell="1" allowOverlap="1" wp14:anchorId="62D68562" wp14:editId="5AC7FDBB">
+                <wp:simplePos x="0" y="0"/>
+                <wp:positionH relativeFrom="column">
+                  <wp:posOffset>90170</wp:posOffset>
+                </wp:positionH>
+                <wp:positionV relativeFrom="paragraph">
+                  <wp:posOffset>5151755</wp:posOffset>
+                </wp:positionV>
+                <wp:extent cx="5806440" cy="635"/>
+                <wp:effectExtent l="0" t="0" r="0" b="0"/>
+                <wp:wrapNone/>
+                <wp:docPr id="7" name="Text Box 7"/>
+                <wp:cNvGraphicFramePr/>
+                <a:graphic xmlns:a="http://schemas.openxmlformats.org/drawingml/2006/main">
+                  <a:graphicData uri="http://schemas.microsoft.com/office/word/2010/wordprocessingShape">
+                    <wps:wsp>
+                      <wps:cNvSpPr txBox="1"/>
+                      <wps:spPr>
+                        <a:xfrm>
+                          <a:off x="0" y="0"/>
+                          <a:ext cx="5806440" cy="635"/>
+                        </a:xfrm>
+                        <a:prstGeom prst="rect">
+                          <a:avLst/>
+                        </a:prstGeom>
+                        <a:solidFill>
+                          <a:prstClr val="white"/>
+                        </a:solidFill>
+                        <a:ln>
+                          <a:noFill/>
+                        </a:ln>
+                        <a:effectLst/>
+                      </wps:spPr>
+                      <wps:txbx>
+                        <w:txbxContent>
+                          <w:p>
+                            <w:pPr>
+                              <w:pStyle w:val="Caption"/>
+                              <w:ind w:firstLine="0"/>
+                              <w:rPr>
+                                <w:noProof/>
+                                <w:sz w:val="24"/>
+                                <w:szCs w:val="24"/>
+                              </w:rPr>
+                            </w:pPr>
+                            <w:r>
+                              <w:fldChar w:fldCharType="begin"/>
+                            </w:r>
+                            <w:r>
+                              <w:instrText xml:space="preserve"> SEQ Figūra \* ARABIC </w:instrText>
+                            </w:r>
+                            <w:r>
+                              <w:fldChar w:fldCharType="separate"/>
+                            </w:r>
+                            <w:r>
+                              <w:rPr>
+                                <w:noProof/>
+                              </w:rPr>
+                              <w:t>4</w:t>
+                            </w:r>
+                            <w:r>
+                              <w:rPr>
+                                <w:noProof/>
+                              </w:rPr>
+                              <w:fldChar w:fldCharType="end"/>
+                            </w:r>
+                            <w:proofErr w:type="spellStart"/>
+                            <w:r>
+                              <w:t>pav</w:t>
+                            </w:r>
+                            <w:proofErr w:type="spellEnd"/>
+                            <w:r>
+                              <w:t>. Rezultato atvaizdavimas kai laimi antras</w:t>
+                            </w:r>
+                          </w:p>
+                        </w:txbxContent>
+                      </wps:txbx>
+                      <wps:bodyPr rot="0" spcFirstLastPara="0" vertOverflow="overflow" horzOverflow="overflow" vert="horz" wrap="square" lIns="0" tIns="0" rIns="0" bIns="0" numCol="1" spcCol="0" rtlCol="0" fromWordArt="0" anchor="t" anchorCtr="0" forceAA="0" compatLnSpc="1">
+                        <a:prstTxWarp prst="textNoShape">
+                          <a:avLst/>
+                        </a:prstTxWarp>
+                        <a:spAutoFit/>
+                      </wps:bodyPr>
+                    </wps:wsp>
+                  </a:graphicData>
+                </a:graphic>
+              </wp:anchor>
+            </w:drawing>
+          </mc:Choice>
+          <mc:Fallback>
+            <w:pict>
+              <v:shape id="Text Box 7" o:spid="_x0000_s1028" type="#_x0000_t202" style="position:absolute;left:0;text-align:left;margin-left:7.1pt;margin-top:405.65pt;width:457.2pt;height:.05pt;z-index:251666432;visibility:visible;mso-wrap-style:square;mso-wrap-distance-left:9pt;mso-wrap-distance-top:0;mso-wrap-distance-right:9pt;mso-wrap-distance-bottom:0;mso-position-horizontal:absolute;mso-position-horizontal-relative:text;mso-position-vertical:absolute;mso-position-vertical-relative:text;v-text-anchor:top" o:gfxdata="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" stroked="f">
+                <v:textbox style="mso-fit-shape-to-text:t" inset="0,0,0,0">
+                  <w:txbxContent>
+                    <w:p>
+                      <w:pPr>
+                        <w:pStyle w:val="Caption"/>
+                        <w:ind w:firstLine="0"/>
+                        <w:rPr>
+                          <w:noProof/>
+                          <w:sz w:val="24"/>
+                          <w:szCs w:val="24"/>
+                        </w:rPr>
+                      </w:pPr>
+                      <w:fldSimple w:instr=" SEQ Figūra \* ARABIC ">
+                        <w:r>
+                          <w:rPr>
+                            <w:noProof/>
+                          </w:rPr>
+                          <w:t>4</w:t>
+                        </w:r>
+                      </w:fldSimple>
+                      <w:proofErr w:type="spellStart"/>
+                      <w:r>
+                        <w:t>pav</w:t>
+                      </w:r>
+                      <w:proofErr w:type="spellEnd"/>
+                      <w:r>
+                        <w:t>. Rezultato atvaizdavimas kai laimi antras</w:t>
+                      </w:r>
+                    </w:p>
+                  </w:txbxContent>
+                </v:textbox>
+              </v:shape>
+            </w:pict>
+          </mc:Fallback>
+        </mc:AlternateContent>
+      </w:r>
+      <w:r>
+        <w:rPr>
+          <w:noProof/>
+          <w:lang w:eastAsia="lt-LT"/>
+        </w:rPr>
+        <w:drawing>
+          <wp:anchor distT="0" distB="0" distL="114300" distR="114300" simplePos="0" relativeHeight="251664384" behindDoc="0" locked="0" layoutInCell="1" allowOverlap="1" wp14:anchorId="5036073E" wp14:editId="43C0A65F">
+            <wp:simplePos x="0" y="0"/>
+            <wp:positionH relativeFrom="column">
+              <wp:posOffset>90170</wp:posOffset>
+            </wp:positionH>
+            <wp:positionV relativeFrom="paragraph">
+              <wp:posOffset>758190</wp:posOffset>
+            </wp:positionV>
+            <wp:extent cx="5806440" cy="4336415"/>
+            <wp:effectExtent l="0" t="0" r="3810" b="6985"/>
+            <wp:wrapTopAndBottom/>
+            <wp:docPr id="6" name="Picture 6"/>
+            <wp:cNvGraphicFramePr>
+              <a:graphicFrameLocks xmlns:a="http://schemas.openxmlformats.org/drawingml/2006/main" noChangeAspect="1"/>
+            </wp:cNvGraphicFramePr>
+            <a:graphic xmlns:a="http://schemas.openxmlformats.org/drawingml/2006/main">
+              <a:graphicData uri="http://schemas.openxmlformats.org/drawingml/2006/picture">
+                <pic:pic xmlns:pic="http://schemas.openxmlformats.org/drawingml/2006/picture">
+                  <pic:nvPicPr>
+                    <pic:cNvPr id="0" name=""/>
+                    <pic:cNvPicPr/>
+                  </pic:nvPicPr>
+                  <pic:blipFill>
+                    <a:blip r:embed="rId19">
+                      <a:extLst>
+                        <a:ext uri="{28A0092B-C50C-407E-A947-70E740481C1C}">
+                          <a14:useLocalDpi xmlns:a14="http://schemas.microsoft.com/office/drawing/2010/main" val="0"/>
+                        </a:ext>
+                      </a:extLst>
+                    </a:blip>
+                    <a:stretch>
+                      <a:fillRect/>
+                    </a:stretch>
+                  </pic:blipFill>
+                  <pic:spPr>
+                    <a:xfrm>
+                      <a:off x="0" y="0"/>
+                      <a:ext cx="5806440" cy="4336415"/>
+                    </a:xfrm>
+                    <a:prstGeom prst="rect">
+                      <a:avLst/>
+                    </a:prstGeom>
+                  </pic:spPr>
+                </pic:pic>
+              </a:graphicData>
+            </a:graphic>
+            <wp14:sizeRelH relativeFrom="page">
+              <wp14:pctWidth>0</wp14:pctWidth>
+            </wp14:sizeRelH>
+            <wp14:sizeRelV relativeFrom="page">
+              <wp14:pctHeight>0</wp14:pctHeight>
+            </wp14:sizeRelV>
+          </wp:anchor>
+        </w:drawing>
+      </w:r>
+      <w:r>
+        <w:t>Paspaudus ant „Rodyti atkarpa“ langelio (</w:t>
+      </w:r>
+      <w:proofErr w:type="spellStart"/>
+      <w:r>
+        <w:t>angl</w:t>
+      </w:r>
+      <w:proofErr w:type="spellEnd"/>
+      <w:r>
+        <w:t xml:space="preserve">. </w:t>
+      </w:r>
+      <w:proofErr w:type="spellStart"/>
+      <w:r>
+        <w:t>checkbox</w:t>
+      </w:r>
+      <w:proofErr w:type="spellEnd"/>
+      <w:r>
+        <w:t>) žemėlapyje yra atvaizduojama pasirinkta kelio atkarpa.</w:t>
+      </w:r>
+    </w:p>
+    <w:p/>
+    <w:p>
+      <w:r>
+        <w:t>Paspaudus paskaičiuoti žemėlapyje (</w:t>
+      </w:r>
+      <w:proofErr w:type="spellStart"/>
+      <w:r>
+        <w:t>žr</w:t>
+      </w:r>
+      <w:proofErr w:type="spellEnd"/>
+      <w:r>
+        <w:t xml:space="preserve">. 4pav) yra atvaizduojamos įveiktos kelio atkarpos ir virš žemėlapio yra atvaizduojamas pirmo, bei antro dviratininko sunaudotų kalorijų skaičius, bei kas laimėjo. </w:t>
+      </w:r>
+    </w:p>
+    <w:p>
+      <w:r>
+        <w:rPr>
+          <w:noProof/>
+          <w:lang w:eastAsia="lt-LT"/>
+        </w:rPr>
+        <w:lastRenderedPageBreak/>
+        <mc:AlternateContent>
+          <mc:Choice Requires="wps">
+            <w:drawing>
+              <wp:anchor distT="0" distB="0" distL="114300" distR="114300" simplePos="0" relativeHeight="251669504" behindDoc="0" locked="0" layoutInCell="1" allowOverlap="1" wp14:anchorId="2354857C" wp14:editId="7C91ACC7">
+                <wp:simplePos x="0" y="0"/>
+                <wp:positionH relativeFrom="column">
+                  <wp:posOffset>7620</wp:posOffset>
+                </wp:positionH>
+                <wp:positionV relativeFrom="paragraph">
+                  <wp:posOffset>5387340</wp:posOffset>
+                </wp:positionV>
+                <wp:extent cx="6141720" cy="635"/>
+                <wp:effectExtent l="0" t="0" r="0" b="0"/>
+                <wp:wrapNone/>
+                <wp:docPr id="9" name="Text Box 9"/>
+                <wp:cNvGraphicFramePr/>
+                <a:graphic xmlns:a="http://schemas.openxmlformats.org/drawingml/2006/main">
+                  <a:graphicData uri="http://schemas.microsoft.com/office/word/2010/wordprocessingShape">
+                    <wps:wsp>
+                      <wps:cNvSpPr txBox="1"/>
+                      <wps:spPr>
+                        <a:xfrm>
+                          <a:off x="0" y="0"/>
+                          <a:ext cx="6141720" cy="635"/>
+                        </a:xfrm>
+                        <a:prstGeom prst="rect">
+                          <a:avLst/>
+                        </a:prstGeom>
+                        <a:solidFill>
+                          <a:prstClr val="white"/>
+                        </a:solidFill>
+                        <a:ln>
+                          <a:noFill/>
+                        </a:ln>
+                        <a:effectLst/>
+                      </wps:spPr>
+                      <wps:txbx>
+                        <w:txbxContent>
+                          <w:p>
+                            <w:pPr>
+                              <w:pStyle w:val="Caption"/>
+                              <w:ind w:firstLine="0"/>
+                              <w:rPr>
+                                <w:noProof/>
+                                <w:sz w:val="24"/>
+                                <w:szCs w:val="24"/>
+                              </w:rPr>
+                            </w:pPr>
+                            <w:fldSimple w:instr=" SEQ Figūra \* ARABIC ">
+                              <w:r>
+                                <w:rPr>
+                                  <w:noProof/>
+                                </w:rPr>
+                                <w:t>5</w:t>
+                              </w:r>
+                            </w:fldSimple>
+                            <w:proofErr w:type="spellStart"/>
+                            <w:r>
+                              <w:t>pav</w:t>
+                            </w:r>
+                            <w:proofErr w:type="spellEnd"/>
+                            <w:r>
+                              <w:t>. Rezultato atvaizdavimas kai laimi pirmas</w:t>
+                            </w:r>
+                          </w:p>
+                        </w:txbxContent>
+                      </wps:txbx>
+                      <wps:bodyPr rot="0" spcFirstLastPara="0" vertOverflow="overflow" horzOverflow="overflow" vert="horz" wrap="square" lIns="0" tIns="0" rIns="0" bIns="0" numCol="1" spcCol="0" rtlCol="0" fromWordArt="0" anchor="t" anchorCtr="0" forceAA="0" compatLnSpc="1">
+                        <a:prstTxWarp prst="textNoShape">
+                          <a:avLst/>
+                        </a:prstTxWarp>
+                        <a:spAutoFit/>
+                      </wps:bodyPr>
+                    </wps:wsp>
+                  </a:graphicData>
+                </a:graphic>
+              </wp:anchor>
+            </w:drawing>
+          </mc:Choice>
+          <mc:Fallback>
+            <w:pict>
+              <v:shape id="Text Box 9" o:spid="_x0000_s1029" type="#_x0000_t202" style="position:absolute;left:0;text-align:left;margin-left:.6pt;margin-top:424.2pt;width:483.6pt;height:.05pt;z-index:251669504;visibility:visible;mso-wrap-style:square;mso-wrap-distance-left:9pt;mso-wrap-distance-top:0;mso-wrap-distance-right:9pt;mso-wrap-distance-bottom:0;mso-position-horizontal:absolute;mso-position-horizontal-relative:text;mso-position-vertical:absolute;mso-position-vertical-relative:text;v-text-anchor:top" o:gfxdata="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" stroked="f">
+                <v:textbox style="mso-fit-shape-to-text:t" inset="0,0,0,0">
+                  <w:txbxContent>
+                    <w:p>
+                      <w:pPr>
+                        <w:pStyle w:val="Caption"/>
+                        <w:ind w:firstLine="0"/>
+                        <w:rPr>
+                          <w:noProof/>
+                          <w:sz w:val="24"/>
+                          <w:szCs w:val="24"/>
+                        </w:rPr>
+                      </w:pPr>
+                      <w:r>
+                        <w:fldChar w:fldCharType="begin"/>
+                      </w:r>
+                      <w:r>
+                        <w:instrText xml:space="preserve"> SEQ Figūra \* ARABIC </w:instrText>
+                      </w:r>
+                      <w:r>
+                        <w:fldChar w:fldCharType="separate"/>
+                      </w:r>
+                      <w:r>
+                        <w:rPr>
+                          <w:noProof/>
+                        </w:rPr>
+                        <w:t>5</w:t>
+                      </w:r>
+                      <w:r>
+                        <w:fldChar w:fldCharType="end"/>
+                      </w:r>
+                      <w:proofErr w:type="spellStart"/>
+                      <w:r>
+                        <w:t>pav</w:t>
+                      </w:r>
+                      <w:proofErr w:type="spellEnd"/>
+                      <w:r>
+                        <w:t>. Rezultato atvaizdavimas kai laimi pirmas</w:t>
+                      </w:r>
+                    </w:p>
+                  </w:txbxContent>
+                </v:textbox>
+              </v:shape>
+            </w:pict>
+          </mc:Fallback>
+        </mc:AlternateContent>
+      </w:r>
+      <w:r>
+        <w:rPr>
+          <w:noProof/>
+          <w:lang w:eastAsia="lt-LT"/>
+        </w:rPr>
+        <w:drawing>
+          <wp:anchor distT="0" distB="0" distL="114300" distR="114300" simplePos="0" relativeHeight="251667456" behindDoc="0" locked="0" layoutInCell="1" allowOverlap="1">
+            <wp:simplePos x="0" y="0"/>
+            <wp:positionH relativeFrom="column">
+              <wp:posOffset>7620</wp:posOffset>
+            </wp:positionH>
+            <wp:positionV relativeFrom="paragraph">
+              <wp:posOffset>689610</wp:posOffset>
+            </wp:positionV>
+            <wp:extent cx="6141720" cy="4640580"/>
+            <wp:effectExtent l="0" t="0" r="0" b="7620"/>
+            <wp:wrapTopAndBottom/>
+            <wp:docPr id="8" name="Picture 8"/>
+            <wp:cNvGraphicFramePr>
+              <a:graphicFrameLocks xmlns:a="http://schemas.openxmlformats.org/drawingml/2006/main" noChangeAspect="1"/>
+            </wp:cNvGraphicFramePr>
+            <a:graphic xmlns:a="http://schemas.openxmlformats.org/drawingml/2006/main">
+              <a:graphicData uri="http://schemas.openxmlformats.org/drawingml/2006/picture">
+                <pic:pic xmlns:pic="http://schemas.openxmlformats.org/drawingml/2006/picture">
+                  <pic:nvPicPr>
+                    <pic:cNvPr id="0" name=""/>
+                    <pic:cNvPicPr/>
+                  </pic:nvPicPr>
+                  <pic:blipFill>
+                    <a:blip r:embed="rId20">
+                      <a:extLst>
+                        <a:ext uri="{28A0092B-C50C-407E-A947-70E740481C1C}">
+                          <a14:useLocalDpi xmlns:a14="http://schemas.microsoft.com/office/drawing/2010/main" val="0"/>
+                        </a:ext>
+                      </a:extLst>
+                    </a:blip>
+                    <a:stretch>
+                      <a:fillRect/>
+                    </a:stretch>
+                  </pic:blipFill>
+                  <pic:spPr>
+                    <a:xfrm>
+                      <a:off x="0" y="0"/>
+                      <a:ext cx="6141720" cy="4640580"/>
+                    </a:xfrm>
+                    <a:prstGeom prst="rect">
+                      <a:avLst/>
+                    </a:prstGeom>
+                  </pic:spPr>
+                </pic:pic>
+              </a:graphicData>
+            </a:graphic>
+            <wp14:sizeRelH relativeFrom="page">
+              <wp14:pctWidth>0</wp14:pctWidth>
+            </wp14:sizeRelH>
+            <wp14:sizeRelV relativeFrom="page">
+              <wp14:pctHeight>0</wp14:pctHeight>
+            </wp14:sizeRelV>
+          </wp:anchor>
+        </w:drawing>
+      </w:r>
+      <w:r>
+        <w:t>Laimėjus pirmam dviratininkui tekstas  yra žalios spalvos (</w:t>
+      </w:r>
+      <w:proofErr w:type="spellStart"/>
+      <w:r>
+        <w:t>žr</w:t>
+      </w:r>
+      <w:proofErr w:type="spellEnd"/>
+      <w:r>
+        <w:t>. 5pav), o laimėjus antram – raudonos (</w:t>
+      </w:r>
+      <w:proofErr w:type="spellStart"/>
+      <w:r>
+        <w:t>žr</w:t>
+      </w:r>
+      <w:proofErr w:type="spellEnd"/>
+      <w:r>
+        <w:t xml:space="preserve">. 4pav). </w:t>
+      </w:r>
+    </w:p>
+    <w:p>
+      <w:pPr>
+        <w:spacing w:line="276" w:lineRule="auto"/>
+        <w:ind w:firstLine="0"/>
+        <w:jc w:val="left"/>
+        <w:rPr>
+          <w:rFonts w:eastAsiaTheme="majorEastAsia"/>
+          <w:b/>
+          <w:bCs/>
+        </w:rPr>
+      </w:pPr>
+      <w:r>
+        <w:br w:type="page"/>
+      </w:r>
+      <w:bookmarkStart w:id="4" w:name="_GoBack"/>
       <w:bookmarkEnd w:id="4"/>
     </w:p>
     <w:p>
-      <w:r>
-        <w:t>Programa buvo realizuota pana</w:t>
-      </w:r>
-      <w:r>
-        <w:t xml:space="preserve">udojant JAVA programavimo kalbą. Grafinė vartotojo sąsaja buvo sukurta panaudojant </w:t>
+      <w:pPr>
+        <w:pStyle w:val="Heading1"/>
+      </w:pPr>
+      <w:bookmarkStart w:id="5" w:name="_Toc468567911"/>
+      <w:r>
+        <w:lastRenderedPageBreak/>
+        <w:t>Išvados</w:t>
+      </w:r>
+      <w:bookmarkEnd w:id="5"/>
+    </w:p>
+    <w:p>
+      <w:r>
+        <w:t xml:space="preserve">Realizuotas </w:t>
       </w:r>
       <w:proofErr w:type="spellStart"/>
       <w:r>
-        <w:t>libGDX</w:t>
+        <w:t>djikstra</w:t>
       </w:r>
       <w:proofErr w:type="spellEnd"/>
       <w:r>
-        <w:t xml:space="preserve"> JAVA žaidimų programavimo karkasą. Taip pat buvo naudotas </w:t>
-      </w:r>
-      <w:proofErr w:type="spellStart"/>
-      <w:r>
-        <w:t>Maven</w:t>
-      </w:r>
-      <w:proofErr w:type="spellEnd"/>
-      <w:r>
-        <w:t xml:space="preserve"> projektų valdymo ir </w:t>
-      </w:r>
-      <w:proofErr w:type="spellStart"/>
-      <w:r>
-        <w:t>Git</w:t>
-      </w:r>
-      <w:proofErr w:type="spellEnd"/>
-      <w:r>
-        <w:t xml:space="preserve"> kodo </w:t>
-      </w:r>
-      <w:proofErr w:type="spellStart"/>
-      <w:r>
-        <w:t>versijavmo</w:t>
-      </w:r>
-      <w:proofErr w:type="spellEnd"/>
-      <w:r>
-        <w:t xml:space="preserve"> įrankiai.</w:t>
+        <w:t xml:space="preserve"> algoritmas, padaryta grafinė vartotojo sąsaja, kurioje vartotojas gali nustatyti D2 pradinę vietą, taip pat gali kiekvienai kelio atkarpai nurodyti papildomas parametrus, kurie apsunkina tą atkarpą. Apskaičiuotas kelias yra pateikiamas vartotojui ekrane, o taip pat atvaizduojama papildoma informacija apie įveiktą kelią.</w:t>
+      </w:r>
+    </w:p>
+    <w:p>
+      <w:r>
+        <w:t>Vartotojui negalima keisti žemėlapio, tačiau programa padaryta taip, kad joje labai papratai galima pakeisti, kad būtų naudojamas kitas žemėlapis ar kitos kelio atkarpos.</w:t>
       </w:r>
     </w:p>
     <w:p>
@@ -3773,11 +4595,6 @@
         <w:spacing w:line="276" w:lineRule="auto"/>
         <w:ind w:firstLine="0"/>
         <w:jc w:val="left"/>
-        <w:rPr>
-          <w:rFonts w:eastAsiaTheme="majorEastAsia"/>
-          <w:b/>
-          <w:bCs/>
-        </w:rPr>
       </w:pPr>
       <w:r>
         <w:br w:type="page"/>
@@ -3787,46 +4604,7 @@
       <w:pPr>
         <w:pStyle w:val="Heading1"/>
       </w:pPr>
-      <w:bookmarkStart w:id="5" w:name="_Toc468388200"/>
-      <w:r>
-        <w:lastRenderedPageBreak/>
-        <w:t>Išvados</w:t>
-      </w:r>
-      <w:bookmarkEnd w:id="5"/>
-    </w:p>
-    <w:p>
-      <w:r>
-        <w:t xml:space="preserve">Realizuotas </w:t>
-      </w:r>
-      <w:proofErr w:type="spellStart"/>
-      <w:r>
-        <w:t>djikstra</w:t>
-      </w:r>
-      <w:proofErr w:type="spellEnd"/>
-      <w:r>
-        <w:t xml:space="preserve"> algoritmas, padaryta grafinė vartotojo sąsaja, kurioje vartotojas gali nustatyti D2 pradinę vietą, taip pat gali kiekvienai kelio atkarpai nurodyti papildomas parametrus, kurie apsunkina tą atkarpą. Apskaičiuotas kelias yra pateikiamas vartotojui ekrane, o taip pat atvaizduojama papildoma informacija apie įveiktą kelią.</w:t>
-      </w:r>
-    </w:p>
-    <w:p>
-      <w:r>
-        <w:t>Vartotojui negalima keisti žemėlapio, tačiau programa padaryta taip, kad joje labai papratai galima pakeisti, kad būtų naudojamas kitas žemėlapis ar kitos kelio atkarpos.</w:t>
-      </w:r>
-    </w:p>
-    <w:p>
-      <w:pPr>
-        <w:spacing w:line="276" w:lineRule="auto"/>
-        <w:ind w:firstLine="0"/>
-        <w:jc w:val="left"/>
-      </w:pPr>
-      <w:r>
-        <w:br w:type="page"/>
-      </w:r>
-    </w:p>
-    <w:p>
-      <w:pPr>
-        <w:pStyle w:val="Heading1"/>
-      </w:pPr>
-      <w:bookmarkStart w:id="6" w:name="_Toc468388201"/>
+      <w:bookmarkStart w:id="6" w:name="_Toc468567912"/>
       <w:r>
         <w:lastRenderedPageBreak/>
         <w:t>Literatūros sąrašas</w:t>
@@ -3859,24 +4637,15 @@
         <w:rPr>
           <w:i/>
         </w:rPr>
-        <w:t xml:space="preserve"> algoritmas</w:t>
-      </w:r>
-      <w:r>
-        <w:rPr>
-          <w:i/>
-        </w:rPr>
-        <w:t>,</w:t>
-      </w:r>
-      <w:r>
-        <w:t xml:space="preserve"> [žiūrėta 2016-11-28</w:t>
-      </w:r>
-      <w:r>
-        <w:t>]. Prieiga per internetą: &lt;</w:t>
+        <w:t xml:space="preserve"> algoritmas,</w:t>
+      </w:r>
+      <w:r>
+        <w:t xml:space="preserve"> [žiūrėta 2016-11-28]. Prieiga per internetą: &lt;</w:t>
       </w:r>
       <w:r>
         <w:t xml:space="preserve"> </w:t>
       </w:r>
-      <w:hyperlink r:id="rId18" w:history="1">
+      <w:hyperlink r:id="rId21" w:history="1">
         <w:r>
           <w:rPr>
             <w:rStyle w:val="Hyperlink"/>
@@ -3928,7 +4697,7 @@
       <w:r>
         <w:t xml:space="preserve"> </w:t>
       </w:r>
-      <w:hyperlink r:id="rId19" w:history="1">
+      <w:hyperlink r:id="rId22" w:history="1">
         <w:r>
           <w:rPr>
             <w:rStyle w:val="Hyperlink"/>
@@ -3977,18 +4746,12 @@
         <w:t>,</w:t>
       </w:r>
       <w:r>
-        <w:t xml:space="preserve"> [žiūrėta 2016-11-</w:t>
-      </w:r>
-      <w:r>
-        <w:t>30</w:t>
-      </w:r>
-      <w:r>
-        <w:t>]. Prieiga per internetą: &lt;</w:t>
+        <w:t xml:space="preserve"> [žiūrėta 2016-11-30]. Prieiga per internetą: &lt;</w:t>
       </w:r>
       <w:r>
         <w:t xml:space="preserve"> </w:t>
       </w:r>
-      <w:hyperlink r:id="rId20" w:history="1">
+      <w:hyperlink r:id="rId23" w:history="1">
         <w:r>
           <w:rPr>
             <w:rStyle w:val="Hyperlink"/>
@@ -4019,7 +4782,7 @@
       </w:pPr>
     </w:p>
     <w:sectPr>
-      <w:footerReference w:type="default" r:id="rId21"/>
+      <w:footerReference w:type="default" r:id="rId24"/>
       <w:pgSz w:w="11906" w:h="16838"/>
       <w:pgMar w:top="1134" w:right="567" w:bottom="1134" w:left="1418" w:header="567" w:footer="567" w:gutter="0"/>
       <w:cols w:space="1296"/>
@@ -4089,7 +4852,7 @@
           <w:rPr>
             <w:noProof/>
           </w:rPr>
-          <w:t>2</w:t>
+          <w:t>12</w:t>
         </w:r>
         <w:r>
           <w:rPr>
@@ -6019,6 +6782,118 @@
     </w:lvl>
   </w:abstractNum>
   <w:abstractNum w:abstractNumId="17">
+    <w:nsid w:val="52DF7528"/>
+    <w:multiLevelType w:val="hybridMultilevel"/>
+    <w:tmpl w:val="8A383052"/>
+    <w:lvl w:ilvl="0" w:tplc="98DE14E2">
+      <w:numFmt w:val="bullet"/>
+      <w:lvlText w:val="-"/>
+      <w:lvlJc w:val="left"/>
+      <w:pPr>
+        <w:ind w:left="1211" w:hanging="360"/>
+      </w:pPr>
+      <w:rPr>
+        <w:rFonts w:ascii="Times New Roman" w:eastAsia="Times New Roman" w:hAnsi="Times New Roman" w:cs="Times New Roman" w:hint="default"/>
+      </w:rPr>
+    </w:lvl>
+    <w:lvl w:ilvl="1" w:tplc="04270003" w:tentative="1">
+      <w:start w:val="1"/>
+      <w:numFmt w:val="bullet"/>
+      <w:lvlText w:val="o"/>
+      <w:lvlJc w:val="left"/>
+      <w:pPr>
+        <w:ind w:left="1931" w:hanging="360"/>
+      </w:pPr>
+      <w:rPr>
+        <w:rFonts w:ascii="Courier New" w:hAnsi="Courier New" w:cs="Courier New" w:hint="default"/>
+      </w:rPr>
+    </w:lvl>
+    <w:lvl w:ilvl="2" w:tplc="04270005" w:tentative="1">
+      <w:start w:val="1"/>
+      <w:numFmt w:val="bullet"/>
+      <w:lvlText w:val=""/>
+      <w:lvlJc w:val="left"/>
+      <w:pPr>
+        <w:ind w:left="2651" w:hanging="360"/>
+      </w:pPr>
+      <w:rPr>
+        <w:rFonts w:ascii="Wingdings" w:hAnsi="Wingdings" w:hint="default"/>
+      </w:rPr>
+    </w:lvl>
+    <w:lvl w:ilvl="3" w:tplc="04270001" w:tentative="1">
+      <w:start w:val="1"/>
+      <w:numFmt w:val="bullet"/>
+      <w:lvlText w:val=""/>
+      <w:lvlJc w:val="left"/>
+      <w:pPr>
+        <w:ind w:left="3371" w:hanging="360"/>
+      </w:pPr>
+      <w:rPr>
+        <w:rFonts w:ascii="Symbol" w:hAnsi="Symbol" w:hint="default"/>
+      </w:rPr>
+    </w:lvl>
+    <w:lvl w:ilvl="4" w:tplc="04270003" w:tentative="1">
+      <w:start w:val="1"/>
+      <w:numFmt w:val="bullet"/>
+      <w:lvlText w:val="o"/>
+      <w:lvlJc w:val="left"/>
+      <w:pPr>
+        <w:ind w:left="4091" w:hanging="360"/>
+      </w:pPr>
+      <w:rPr>
+        <w:rFonts w:ascii="Courier New" w:hAnsi="Courier New" w:cs="Courier New" w:hint="default"/>
+      </w:rPr>
+    </w:lvl>
+    <w:lvl w:ilvl="5" w:tplc="04270005" w:tentative="1">
+      <w:start w:val="1"/>
+      <w:numFmt w:val="bullet"/>
+      <w:lvlText w:val=""/>
+      <w:lvlJc w:val="left"/>
+      <w:pPr>
+        <w:ind w:left="4811" w:hanging="360"/>
+      </w:pPr>
+      <w:rPr>
+        <w:rFonts w:ascii="Wingdings" w:hAnsi="Wingdings" w:hint="default"/>
+      </w:rPr>
+    </w:lvl>
+    <w:lvl w:ilvl="6" w:tplc="04270001" w:tentative="1">
+      <w:start w:val="1"/>
+      <w:numFmt w:val="bullet"/>
+      <w:lvlText w:val=""/>
+      <w:lvlJc w:val="left"/>
+      <w:pPr>
+        <w:ind w:left="5531" w:hanging="360"/>
+      </w:pPr>
+      <w:rPr>
+        <w:rFonts w:ascii="Symbol" w:hAnsi="Symbol" w:hint="default"/>
+      </w:rPr>
+    </w:lvl>
+    <w:lvl w:ilvl="7" w:tplc="04270003" w:tentative="1">
+      <w:start w:val="1"/>
+      <w:numFmt w:val="bullet"/>
+      <w:lvlText w:val="o"/>
+      <w:lvlJc w:val="left"/>
+      <w:pPr>
+        <w:ind w:left="6251" w:hanging="360"/>
+      </w:pPr>
+      <w:rPr>
+        <w:rFonts w:ascii="Courier New" w:hAnsi="Courier New" w:cs="Courier New" w:hint="default"/>
+      </w:rPr>
+    </w:lvl>
+    <w:lvl w:ilvl="8" w:tplc="04270005" w:tentative="1">
+      <w:start w:val="1"/>
+      <w:numFmt w:val="bullet"/>
+      <w:lvlText w:val=""/>
+      <w:lvlJc w:val="left"/>
+      <w:pPr>
+        <w:ind w:left="6971" w:hanging="360"/>
+      </w:pPr>
+      <w:rPr>
+        <w:rFonts w:ascii="Wingdings" w:hAnsi="Wingdings" w:hint="default"/>
+      </w:rPr>
+    </w:lvl>
+  </w:abstractNum>
+  <w:abstractNum w:abstractNumId="18">
     <w:nsid w:val="55FF5DB0"/>
     <w:multiLevelType w:val="hybridMultilevel"/>
     <w:tmpl w:val="017C67E2"/>
@@ -6107,7 +6982,7 @@
       </w:pPr>
     </w:lvl>
   </w:abstractNum>
-  <w:abstractNum w:abstractNumId="18">
+  <w:abstractNum w:abstractNumId="19">
     <w:nsid w:val="567479F6"/>
     <w:multiLevelType w:val="hybridMultilevel"/>
     <w:tmpl w:val="6D329DF0"/>
@@ -6219,7 +7094,7 @@
       </w:rPr>
     </w:lvl>
   </w:abstractNum>
-  <w:abstractNum w:abstractNumId="19">
+  <w:abstractNum w:abstractNumId="20">
     <w:nsid w:val="584D4F90"/>
     <w:multiLevelType w:val="hybridMultilevel"/>
     <w:tmpl w:val="F484EDA4"/>
@@ -6331,7 +7206,7 @@
       </w:rPr>
     </w:lvl>
   </w:abstractNum>
-  <w:abstractNum w:abstractNumId="20">
+  <w:abstractNum w:abstractNumId="21">
     <w:nsid w:val="5D71786D"/>
     <w:multiLevelType w:val="hybridMultilevel"/>
     <w:tmpl w:val="58BA5340"/>
@@ -6443,7 +7318,7 @@
       </w:rPr>
     </w:lvl>
   </w:abstractNum>
-  <w:abstractNum w:abstractNumId="21">
+  <w:abstractNum w:abstractNumId="22">
     <w:nsid w:val="5FB03980"/>
     <w:multiLevelType w:val="hybridMultilevel"/>
     <w:tmpl w:val="666229DA"/>
@@ -6555,7 +7430,7 @@
       </w:rPr>
     </w:lvl>
   </w:abstractNum>
-  <w:abstractNum w:abstractNumId="22">
+  <w:abstractNum w:abstractNumId="23">
     <w:nsid w:val="62812E52"/>
     <w:multiLevelType w:val="hybridMultilevel"/>
     <w:tmpl w:val="705C10AE"/>
@@ -6667,7 +7542,7 @@
       </w:rPr>
     </w:lvl>
   </w:abstractNum>
-  <w:abstractNum w:abstractNumId="23">
+  <w:abstractNum w:abstractNumId="24">
     <w:nsid w:val="62E10BB7"/>
     <w:multiLevelType w:val="hybridMultilevel"/>
     <w:tmpl w:val="BFD84C54"/>
@@ -6756,7 +7631,7 @@
       </w:pPr>
     </w:lvl>
   </w:abstractNum>
-  <w:abstractNum w:abstractNumId="24">
+  <w:abstractNum w:abstractNumId="25">
     <w:nsid w:val="633B2B48"/>
     <w:multiLevelType w:val="hybridMultilevel"/>
     <w:tmpl w:val="3092C414"/>
@@ -6868,7 +7743,7 @@
       </w:rPr>
     </w:lvl>
   </w:abstractNum>
-  <w:abstractNum w:abstractNumId="25">
+  <w:abstractNum w:abstractNumId="26">
     <w:nsid w:val="67305BEE"/>
     <w:multiLevelType w:val="hybridMultilevel"/>
     <w:tmpl w:val="FAC277B2"/>
@@ -6980,7 +7855,7 @@
       </w:rPr>
     </w:lvl>
   </w:abstractNum>
-  <w:abstractNum w:abstractNumId="26">
+  <w:abstractNum w:abstractNumId="27">
     <w:nsid w:val="67C11A86"/>
     <w:multiLevelType w:val="hybridMultilevel"/>
     <w:tmpl w:val="65F8490A"/>
@@ -7093,7 +7968,7 @@
       </w:rPr>
     </w:lvl>
   </w:abstractNum>
-  <w:abstractNum w:abstractNumId="27">
+  <w:abstractNum w:abstractNumId="28">
     <w:nsid w:val="727D7FCC"/>
     <w:multiLevelType w:val="hybridMultilevel"/>
     <w:tmpl w:val="181E8A2A"/>
@@ -7179,7 +8054,7 @@
       </w:pPr>
     </w:lvl>
   </w:abstractNum>
-  <w:abstractNum w:abstractNumId="28">
+  <w:abstractNum w:abstractNumId="29">
     <w:nsid w:val="768A67BE"/>
     <w:multiLevelType w:val="hybridMultilevel"/>
     <w:tmpl w:val="7BA6001E"/>
@@ -7265,7 +8140,7 @@
       </w:pPr>
     </w:lvl>
   </w:abstractNum>
-  <w:abstractNum w:abstractNumId="29">
+  <w:abstractNum w:abstractNumId="30">
     <w:nsid w:val="7E294E5D"/>
     <w:multiLevelType w:val="hybridMultilevel"/>
     <w:tmpl w:val="3ADC98FE"/>
@@ -7377,7 +8252,7 @@
       </w:rPr>
     </w:lvl>
   </w:abstractNum>
-  <w:abstractNum w:abstractNumId="30">
+  <w:abstractNum w:abstractNumId="31">
     <w:nsid w:val="7F9A05B7"/>
     <w:multiLevelType w:val="hybridMultilevel"/>
     <w:tmpl w:val="DCD2134C"/>
@@ -7494,7 +8369,7 @@
     </w:lvlOverride>
   </w:num>
   <w:num w:numId="2">
-    <w:abstractNumId w:val="20"/>
+    <w:abstractNumId w:val="21"/>
   </w:num>
   <w:num w:numId="3">
     <w:abstractNumId w:val="9"/>
@@ -7506,7 +8381,7 @@
     <w:abstractNumId w:val="1"/>
   </w:num>
   <w:num w:numId="6">
-    <w:abstractNumId w:val="29"/>
+    <w:abstractNumId w:val="30"/>
   </w:num>
   <w:num w:numId="7">
     <w:abstractNumId w:val="0"/>
@@ -7515,7 +8390,7 @@
     <w:abstractNumId w:val="16"/>
   </w:num>
   <w:num w:numId="9">
-    <w:abstractNumId w:val="25"/>
+    <w:abstractNumId w:val="26"/>
   </w:num>
   <w:num w:numId="10">
     <w:abstractNumId w:val="5"/>
@@ -7527,7 +8402,7 @@
     <w:abstractNumId w:val="14"/>
   </w:num>
   <w:num w:numId="13">
-    <w:abstractNumId w:val="22"/>
+    <w:abstractNumId w:val="23"/>
   </w:num>
   <w:num w:numId="14">
     <w:abstractNumId w:val="3"/>
@@ -7536,10 +8411,10 @@
     <w:abstractNumId w:val="11"/>
   </w:num>
   <w:num w:numId="16">
-    <w:abstractNumId w:val="18"/>
+    <w:abstractNumId w:val="19"/>
   </w:num>
   <w:num w:numId="17">
-    <w:abstractNumId w:val="24"/>
+    <w:abstractNumId w:val="25"/>
   </w:num>
   <w:num w:numId="18">
     <w:abstractNumId w:val="13"/>
@@ -7548,19 +8423,19 @@
     <w:abstractNumId w:val="7"/>
   </w:num>
   <w:num w:numId="20">
-    <w:abstractNumId w:val="19"/>
+    <w:abstractNumId w:val="20"/>
   </w:num>
   <w:num w:numId="21">
-    <w:abstractNumId w:val="27"/>
+    <w:abstractNumId w:val="28"/>
   </w:num>
   <w:num w:numId="22">
-    <w:abstractNumId w:val="21"/>
+    <w:abstractNumId w:val="22"/>
   </w:num>
   <w:num w:numId="23">
-    <w:abstractNumId w:val="17"/>
+    <w:abstractNumId w:val="18"/>
   </w:num>
   <w:num w:numId="24">
-    <w:abstractNumId w:val="30"/>
+    <w:abstractNumId w:val="31"/>
   </w:num>
   <w:num w:numId="25">
     <w:abstractNumId w:val="12"/>
@@ -7578,13 +8453,16 @@
     <w:abstractNumId w:val="6"/>
   </w:num>
   <w:num w:numId="30">
-    <w:abstractNumId w:val="26"/>
+    <w:abstractNumId w:val="27"/>
   </w:num>
   <w:num w:numId="31">
-    <w:abstractNumId w:val="23"/>
+    <w:abstractNumId w:val="24"/>
   </w:num>
   <w:num w:numId="32">
-    <w:abstractNumId w:val="28"/>
+    <w:abstractNumId w:val="29"/>
+  </w:num>
+  <w:num w:numId="33">
+    <w:abstractNumId w:val="17"/>
   </w:num>
 </w:numbering>
 </file>
@@ -9017,7 +9895,7 @@
 </file>
 
 <file path=customXml/itemProps1.xml><?xml version="1.0" encoding="utf-8"?>
-<ds:datastoreItem xmlns:ds="http://schemas.openxmlformats.org/officeDocument/2006/customXml" ds:itemID="{FE39F4BC-28D0-44F1-A5F8-F903E372D3A1}">
+<ds:datastoreItem xmlns:ds="http://schemas.openxmlformats.org/officeDocument/2006/customXml" ds:itemID="{94908C63-BA02-45BF-AD6A-AA3B16E5FD65}">
   <ds:schemaRefs>
     <ds:schemaRef ds:uri="http://schemas.openxmlformats.org/officeDocument/2006/bibliography"/>
   </ds:schemaRefs>

</xml_diff>